<commit_message>
added automation testing with PlayWright
</commit_message>
<xml_diff>
--- a/DevelopmentSteps.docx
+++ b/DevelopmentSteps.docx
@@ -2,36 +2,699 @@
 <file path=word/document.xml><?xml version="1.0" encoding="utf-8"?>
 <w:document xmlns:ve="http://schemas.openxmlformats.org/markup-compatibility/2006" xmlns:o="urn:schemas-microsoft-com:office:office" xmlns:r="http://schemas.openxmlformats.org/officeDocument/2006/relationships" xmlns:m="http://schemas.openxmlformats.org/officeDocument/2006/math" xmlns:v="urn:schemas-microsoft-com:vml" xmlns:wp="http://schemas.openxmlformats.org/drawingml/2006/wordprocessingDrawing" xmlns:w10="urn:schemas-microsoft-com:office:word" xmlns:w="http://schemas.openxmlformats.org/wordprocessingml/2006/main" xmlns:wne="http://schemas.microsoft.com/office/word/2006/wordml">
   <w:body>
-    <w:p>
-      <w:pPr>
-        <w:rPr>
-          <w:rFonts w:cstheme="minorHAnsi"/>
+    <w:sdt>
+      <w:sdtPr>
+        <w:id w:val="16357344"/>
+        <w:docPartObj>
+          <w:docPartGallery w:val="Table of Contents"/>
+          <w:docPartUnique/>
+        </w:docPartObj>
+      </w:sdtPr>
+      <w:sdtEndPr>
+        <w:rPr>
+          <w:rFonts w:asciiTheme="minorHAnsi" w:eastAsiaTheme="minorHAnsi" w:hAnsiTheme="minorHAnsi" w:cstheme="minorBidi"/>
+          <w:b w:val="0"/>
+          <w:bCs w:val="0"/>
+          <w:color w:val="auto"/>
+          <w:sz w:val="22"/>
+          <w:szCs w:val="22"/>
+          <w:lang w:val="ro-RO"/>
+        </w:rPr>
+      </w:sdtEndPr>
+      <w:sdtContent>
+        <w:p>
+          <w:pPr>
+            <w:pStyle w:val="TOCHeading"/>
+          </w:pPr>
+          <w:r>
+            <w:t>Contents</w:t>
+          </w:r>
+        </w:p>
+        <w:p>
+          <w:pPr>
+            <w:pStyle w:val="TOC1"/>
+            <w:tabs>
+              <w:tab w:val="right" w:leader="dot" w:pos="9062"/>
+            </w:tabs>
+            <w:rPr>
+              <w:rFonts w:eastAsiaTheme="minorEastAsia"/>
+              <w:noProof/>
+              <w:lang w:eastAsia="ro-RO"/>
+            </w:rPr>
+          </w:pPr>
+          <w:r>
+            <w:fldChar w:fldCharType="begin"/>
+          </w:r>
+          <w:r>
+            <w:instrText xml:space="preserve"> TOC \o "1-3" \h \z \u </w:instrText>
+          </w:r>
+          <w:r>
+            <w:fldChar w:fldCharType="separate"/>
+          </w:r>
+          <w:hyperlink w:anchor="_Toc198644797" w:history="1">
+            <w:r>
+              <w:rPr>
+                <w:rStyle w:val="Hyperlink"/>
+                <w:noProof/>
+                <w:lang w:val="en-US"/>
+              </w:rPr>
+              <w:t>Backend</w:t>
+            </w:r>
+            <w:r>
+              <w:rPr>
+                <w:noProof/>
+                <w:webHidden/>
+              </w:rPr>
+              <w:tab/>
+            </w:r>
+            <w:r>
+              <w:rPr>
+                <w:noProof/>
+                <w:webHidden/>
+              </w:rPr>
+              <w:fldChar w:fldCharType="begin"/>
+            </w:r>
+            <w:r>
+              <w:rPr>
+                <w:noProof/>
+                <w:webHidden/>
+              </w:rPr>
+              <w:instrText xml:space="preserve"> PAGEREF _Toc198644797 \h </w:instrText>
+            </w:r>
+            <w:r>
+              <w:rPr>
+                <w:noProof/>
+                <w:webHidden/>
+              </w:rPr>
+            </w:r>
+            <w:r>
+              <w:rPr>
+                <w:noProof/>
+                <w:webHidden/>
+              </w:rPr>
+              <w:fldChar w:fldCharType="separate"/>
+            </w:r>
+            <w:r>
+              <w:rPr>
+                <w:noProof/>
+                <w:webHidden/>
+              </w:rPr>
+              <w:t>1</w:t>
+            </w:r>
+            <w:r>
+              <w:rPr>
+                <w:noProof/>
+                <w:webHidden/>
+              </w:rPr>
+              <w:fldChar w:fldCharType="end"/>
+            </w:r>
+          </w:hyperlink>
+        </w:p>
+        <w:p>
+          <w:pPr>
+            <w:pStyle w:val="TOC2"/>
+            <w:tabs>
+              <w:tab w:val="right" w:leader="dot" w:pos="9062"/>
+            </w:tabs>
+            <w:rPr>
+              <w:rFonts w:eastAsiaTheme="minorEastAsia"/>
+              <w:noProof/>
+              <w:lang w:eastAsia="ro-RO"/>
+            </w:rPr>
+          </w:pPr>
+          <w:hyperlink w:anchor="_Toc198644798" w:history="1">
+            <w:r>
+              <w:rPr>
+                <w:rStyle w:val="Hyperlink"/>
+                <w:noProof/>
+                <w:lang w:val="en-US"/>
+              </w:rPr>
+              <w:t>MongoDb</w:t>
+            </w:r>
+            <w:r>
+              <w:rPr>
+                <w:noProof/>
+                <w:webHidden/>
+              </w:rPr>
+              <w:tab/>
+            </w:r>
+            <w:r>
+              <w:rPr>
+                <w:noProof/>
+                <w:webHidden/>
+              </w:rPr>
+              <w:fldChar w:fldCharType="begin"/>
+            </w:r>
+            <w:r>
+              <w:rPr>
+                <w:noProof/>
+                <w:webHidden/>
+              </w:rPr>
+              <w:instrText xml:space="preserve"> PAGEREF _Toc198644798 \h </w:instrText>
+            </w:r>
+            <w:r>
+              <w:rPr>
+                <w:noProof/>
+                <w:webHidden/>
+              </w:rPr>
+            </w:r>
+            <w:r>
+              <w:rPr>
+                <w:noProof/>
+                <w:webHidden/>
+              </w:rPr>
+              <w:fldChar w:fldCharType="separate"/>
+            </w:r>
+            <w:r>
+              <w:rPr>
+                <w:noProof/>
+                <w:webHidden/>
+              </w:rPr>
+              <w:t>1</w:t>
+            </w:r>
+            <w:r>
+              <w:rPr>
+                <w:noProof/>
+                <w:webHidden/>
+              </w:rPr>
+              <w:fldChar w:fldCharType="end"/>
+            </w:r>
+          </w:hyperlink>
+        </w:p>
+        <w:p>
+          <w:pPr>
+            <w:pStyle w:val="TOC2"/>
+            <w:tabs>
+              <w:tab w:val="right" w:leader="dot" w:pos="9062"/>
+            </w:tabs>
+            <w:rPr>
+              <w:rFonts w:eastAsiaTheme="minorEastAsia"/>
+              <w:noProof/>
+              <w:lang w:eastAsia="ro-RO"/>
+            </w:rPr>
+          </w:pPr>
+          <w:hyperlink w:anchor="_Toc198644799" w:history="1">
+            <w:r>
+              <w:rPr>
+                <w:rStyle w:val="Hyperlink"/>
+                <w:noProof/>
+                <w:lang w:val="en-US"/>
+              </w:rPr>
+              <w:t>Paypal account</w:t>
+            </w:r>
+            <w:r>
+              <w:rPr>
+                <w:noProof/>
+                <w:webHidden/>
+              </w:rPr>
+              <w:tab/>
+            </w:r>
+            <w:r>
+              <w:rPr>
+                <w:noProof/>
+                <w:webHidden/>
+              </w:rPr>
+              <w:fldChar w:fldCharType="begin"/>
+            </w:r>
+            <w:r>
+              <w:rPr>
+                <w:noProof/>
+                <w:webHidden/>
+              </w:rPr>
+              <w:instrText xml:space="preserve"> PAGEREF _Toc198644799 \h </w:instrText>
+            </w:r>
+            <w:r>
+              <w:rPr>
+                <w:noProof/>
+                <w:webHidden/>
+              </w:rPr>
+            </w:r>
+            <w:r>
+              <w:rPr>
+                <w:noProof/>
+                <w:webHidden/>
+              </w:rPr>
+              <w:fldChar w:fldCharType="separate"/>
+            </w:r>
+            <w:r>
+              <w:rPr>
+                <w:noProof/>
+                <w:webHidden/>
+              </w:rPr>
+              <w:t>2</w:t>
+            </w:r>
+            <w:r>
+              <w:rPr>
+                <w:noProof/>
+                <w:webHidden/>
+              </w:rPr>
+              <w:fldChar w:fldCharType="end"/>
+            </w:r>
+          </w:hyperlink>
+        </w:p>
+        <w:p>
+          <w:pPr>
+            <w:pStyle w:val="TOC1"/>
+            <w:tabs>
+              <w:tab w:val="right" w:leader="dot" w:pos="9062"/>
+            </w:tabs>
+            <w:rPr>
+              <w:rFonts w:eastAsiaTheme="minorEastAsia"/>
+              <w:noProof/>
+              <w:lang w:eastAsia="ro-RO"/>
+            </w:rPr>
+          </w:pPr>
+          <w:hyperlink w:anchor="_Toc198644800" w:history="1">
+            <w:r>
+              <w:rPr>
+                <w:rStyle w:val="Hyperlink"/>
+                <w:noProof/>
+                <w:lang w:val="en-US"/>
+              </w:rPr>
+              <w:t>Frontend</w:t>
+            </w:r>
+            <w:r>
+              <w:rPr>
+                <w:noProof/>
+                <w:webHidden/>
+              </w:rPr>
+              <w:tab/>
+            </w:r>
+            <w:r>
+              <w:rPr>
+                <w:noProof/>
+                <w:webHidden/>
+              </w:rPr>
+              <w:fldChar w:fldCharType="begin"/>
+            </w:r>
+            <w:r>
+              <w:rPr>
+                <w:noProof/>
+                <w:webHidden/>
+              </w:rPr>
+              <w:instrText xml:space="preserve"> PAGEREF _Toc198644800 \h </w:instrText>
+            </w:r>
+            <w:r>
+              <w:rPr>
+                <w:noProof/>
+                <w:webHidden/>
+              </w:rPr>
+            </w:r>
+            <w:r>
+              <w:rPr>
+                <w:noProof/>
+                <w:webHidden/>
+              </w:rPr>
+              <w:fldChar w:fldCharType="separate"/>
+            </w:r>
+            <w:r>
+              <w:rPr>
+                <w:noProof/>
+                <w:webHidden/>
+              </w:rPr>
+              <w:t>2</w:t>
+            </w:r>
+            <w:r>
+              <w:rPr>
+                <w:noProof/>
+                <w:webHidden/>
+              </w:rPr>
+              <w:fldChar w:fldCharType="end"/>
+            </w:r>
+          </w:hyperlink>
+        </w:p>
+        <w:p>
+          <w:pPr>
+            <w:pStyle w:val="TOC2"/>
+            <w:tabs>
+              <w:tab w:val="right" w:leader="dot" w:pos="9062"/>
+            </w:tabs>
+            <w:rPr>
+              <w:rFonts w:eastAsiaTheme="minorEastAsia"/>
+              <w:noProof/>
+              <w:lang w:eastAsia="ro-RO"/>
+            </w:rPr>
+          </w:pPr>
+          <w:hyperlink w:anchor="_Toc198644801" w:history="1">
+            <w:r>
+              <w:rPr>
+                <w:rStyle w:val="Hyperlink"/>
+                <w:noProof/>
+              </w:rPr>
+              <w:t>Product cards</w:t>
+            </w:r>
+            <w:r>
+              <w:rPr>
+                <w:noProof/>
+                <w:webHidden/>
+              </w:rPr>
+              <w:tab/>
+            </w:r>
+            <w:r>
+              <w:rPr>
+                <w:noProof/>
+                <w:webHidden/>
+              </w:rPr>
+              <w:fldChar w:fldCharType="begin"/>
+            </w:r>
+            <w:r>
+              <w:rPr>
+                <w:noProof/>
+                <w:webHidden/>
+              </w:rPr>
+              <w:instrText xml:space="preserve"> PAGEREF _Toc198644801 \h </w:instrText>
+            </w:r>
+            <w:r>
+              <w:rPr>
+                <w:noProof/>
+                <w:webHidden/>
+              </w:rPr>
+            </w:r>
+            <w:r>
+              <w:rPr>
+                <w:noProof/>
+                <w:webHidden/>
+              </w:rPr>
+              <w:fldChar w:fldCharType="separate"/>
+            </w:r>
+            <w:r>
+              <w:rPr>
+                <w:noProof/>
+                <w:webHidden/>
+              </w:rPr>
+              <w:t>3</w:t>
+            </w:r>
+            <w:r>
+              <w:rPr>
+                <w:noProof/>
+                <w:webHidden/>
+              </w:rPr>
+              <w:fldChar w:fldCharType="end"/>
+            </w:r>
+          </w:hyperlink>
+        </w:p>
+        <w:p>
+          <w:pPr>
+            <w:pStyle w:val="TOC2"/>
+            <w:tabs>
+              <w:tab w:val="right" w:leader="dot" w:pos="9062"/>
+            </w:tabs>
+            <w:rPr>
+              <w:rFonts w:eastAsiaTheme="minorEastAsia"/>
+              <w:noProof/>
+              <w:lang w:eastAsia="ro-RO"/>
+            </w:rPr>
+          </w:pPr>
+          <w:hyperlink w:anchor="_Toc198644802" w:history="1">
+            <w:r>
+              <w:rPr>
+                <w:rStyle w:val="Hyperlink"/>
+                <w:noProof/>
+                <w:lang w:val="en-US"/>
+              </w:rPr>
+              <w:t>Checko</w:t>
+            </w:r>
+            <w:r>
+              <w:rPr>
+                <w:rStyle w:val="Hyperlink"/>
+                <w:noProof/>
+                <w:lang w:val="en-US"/>
+              </w:rPr>
+              <w:t>u</w:t>
+            </w:r>
+            <w:r>
+              <w:rPr>
+                <w:rStyle w:val="Hyperlink"/>
+                <w:noProof/>
+                <w:lang w:val="en-US"/>
+              </w:rPr>
+              <w:t>t</w:t>
+            </w:r>
+            <w:r>
+              <w:rPr>
+                <w:noProof/>
+                <w:webHidden/>
+              </w:rPr>
+              <w:tab/>
+            </w:r>
+            <w:r>
+              <w:rPr>
+                <w:noProof/>
+                <w:webHidden/>
+              </w:rPr>
+              <w:fldChar w:fldCharType="begin"/>
+            </w:r>
+            <w:r>
+              <w:rPr>
+                <w:noProof/>
+                <w:webHidden/>
+              </w:rPr>
+              <w:instrText xml:space="preserve"> PAGEREF _Toc198644802 \h </w:instrText>
+            </w:r>
+            <w:r>
+              <w:rPr>
+                <w:noProof/>
+                <w:webHidden/>
+              </w:rPr>
+            </w:r>
+            <w:r>
+              <w:rPr>
+                <w:noProof/>
+                <w:webHidden/>
+              </w:rPr>
+              <w:fldChar w:fldCharType="separate"/>
+            </w:r>
+            <w:r>
+              <w:rPr>
+                <w:noProof/>
+                <w:webHidden/>
+              </w:rPr>
+              <w:t>4</w:t>
+            </w:r>
+            <w:r>
+              <w:rPr>
+                <w:noProof/>
+                <w:webHidden/>
+              </w:rPr>
+              <w:fldChar w:fldCharType="end"/>
+            </w:r>
+          </w:hyperlink>
+        </w:p>
+        <w:p>
+          <w:pPr>
+            <w:pStyle w:val="TOC3"/>
+            <w:tabs>
+              <w:tab w:val="right" w:leader="dot" w:pos="9062"/>
+            </w:tabs>
+            <w:rPr>
+              <w:rFonts w:eastAsiaTheme="minorEastAsia"/>
+              <w:noProof/>
+              <w:lang w:eastAsia="ro-RO"/>
+            </w:rPr>
+          </w:pPr>
+          <w:hyperlink w:anchor="_Toc198644803" w:history="1">
+            <w:r>
+              <w:rPr>
+                <w:rStyle w:val="Hyperlink"/>
+                <w:rFonts w:eastAsia="Times New Roman" w:cstheme="minorHAnsi"/>
+                <w:b/>
+                <w:bCs/>
+                <w:noProof/>
+                <w:lang w:eastAsia="ro-RO"/>
+              </w:rPr>
+              <w:t>Visa Test Card (San</w:t>
+            </w:r>
+            <w:r>
+              <w:rPr>
+                <w:rStyle w:val="Hyperlink"/>
+                <w:rFonts w:eastAsia="Times New Roman" w:cstheme="minorHAnsi"/>
+                <w:b/>
+                <w:bCs/>
+                <w:noProof/>
+                <w:lang w:eastAsia="ro-RO"/>
+              </w:rPr>
+              <w:t>d</w:t>
+            </w:r>
+            <w:r>
+              <w:rPr>
+                <w:rStyle w:val="Hyperlink"/>
+                <w:rFonts w:eastAsia="Times New Roman" w:cstheme="minorHAnsi"/>
+                <w:b/>
+                <w:bCs/>
+                <w:noProof/>
+                <w:lang w:eastAsia="ro-RO"/>
+              </w:rPr>
+              <w:t>box Only)</w:t>
+            </w:r>
+            <w:r>
+              <w:rPr>
+                <w:noProof/>
+                <w:webHidden/>
+              </w:rPr>
+              <w:tab/>
+            </w:r>
+            <w:r>
+              <w:rPr>
+                <w:noProof/>
+                <w:webHidden/>
+              </w:rPr>
+              <w:fldChar w:fldCharType="begin"/>
+            </w:r>
+            <w:r>
+              <w:rPr>
+                <w:noProof/>
+                <w:webHidden/>
+              </w:rPr>
+              <w:instrText xml:space="preserve"> PAGEREF _Toc198644803 \h </w:instrText>
+            </w:r>
+            <w:r>
+              <w:rPr>
+                <w:noProof/>
+                <w:webHidden/>
+              </w:rPr>
+            </w:r>
+            <w:r>
+              <w:rPr>
+                <w:noProof/>
+                <w:webHidden/>
+              </w:rPr>
+              <w:fldChar w:fldCharType="separate"/>
+            </w:r>
+            <w:r>
+              <w:rPr>
+                <w:noProof/>
+                <w:webHidden/>
+              </w:rPr>
+              <w:t>5</w:t>
+            </w:r>
+            <w:r>
+              <w:rPr>
+                <w:noProof/>
+                <w:webHidden/>
+              </w:rPr>
+              <w:fldChar w:fldCharType="end"/>
+            </w:r>
+          </w:hyperlink>
+        </w:p>
+        <w:p>
+          <w:pPr>
+            <w:pStyle w:val="TOC2"/>
+            <w:tabs>
+              <w:tab w:val="right" w:leader="dot" w:pos="9062"/>
+            </w:tabs>
+            <w:rPr>
+              <w:rFonts w:eastAsiaTheme="minorEastAsia"/>
+              <w:noProof/>
+              <w:lang w:eastAsia="ro-RO"/>
+            </w:rPr>
+          </w:pPr>
+          <w:hyperlink w:anchor="_Toc198644804" w:history="1">
+            <w:r>
+              <w:rPr>
+                <w:rStyle w:val="Hyperlink"/>
+                <w:rFonts w:eastAsia="Times New Roman"/>
+                <w:noProof/>
+                <w:lang w:eastAsia="ro-RO"/>
+              </w:rPr>
+              <w:t>Automation testing</w:t>
+            </w:r>
+            <w:r>
+              <w:rPr>
+                <w:noProof/>
+                <w:webHidden/>
+              </w:rPr>
+              <w:tab/>
+            </w:r>
+            <w:r>
+              <w:rPr>
+                <w:noProof/>
+                <w:webHidden/>
+              </w:rPr>
+              <w:fldChar w:fldCharType="begin"/>
+            </w:r>
+            <w:r>
+              <w:rPr>
+                <w:noProof/>
+                <w:webHidden/>
+              </w:rPr>
+              <w:instrText xml:space="preserve"> PAGEREF _Toc198644804 \h </w:instrText>
+            </w:r>
+            <w:r>
+              <w:rPr>
+                <w:noProof/>
+                <w:webHidden/>
+              </w:rPr>
+            </w:r>
+            <w:r>
+              <w:rPr>
+                <w:noProof/>
+                <w:webHidden/>
+              </w:rPr>
+              <w:fldChar w:fldCharType="separate"/>
+            </w:r>
+            <w:r>
+              <w:rPr>
+                <w:noProof/>
+                <w:webHidden/>
+              </w:rPr>
+              <w:t>6</w:t>
+            </w:r>
+            <w:r>
+              <w:rPr>
+                <w:noProof/>
+                <w:webHidden/>
+              </w:rPr>
+              <w:fldChar w:fldCharType="end"/>
+            </w:r>
+          </w:hyperlink>
+        </w:p>
+        <w:p>
+          <w:r>
+            <w:fldChar w:fldCharType="end"/>
+          </w:r>
+        </w:p>
+      </w:sdtContent>
+    </w:sdt>
+    <w:p>
+      <w:pPr>
+        <w:pStyle w:val="Heading1"/>
+        <w:rPr>
           <w:lang w:val="en-US"/>
         </w:rPr>
       </w:pPr>
-      <w:r>
-        <w:rPr>
-          <w:rFonts w:cstheme="minorHAnsi"/>
+    </w:p>
+    <w:p>
+      <w:pPr>
+        <w:pStyle w:val="Heading1"/>
+        <w:rPr>
           <w:lang w:val="en-US"/>
         </w:rPr>
+      </w:pPr>
+      <w:bookmarkStart w:id="0" w:name="_Toc198644797"/>
+      <w:r>
+        <w:rPr>
+          <w:lang w:val="en-US"/>
+        </w:rPr>
         <w:t>Backend</w:t>
       </w:r>
-    </w:p>
-    <w:p>
-      <w:pPr>
-        <w:rPr>
-          <w:rFonts w:cstheme="minorHAnsi"/>
+      <w:bookmarkEnd w:id="0"/>
+    </w:p>
+    <w:p>
+      <w:pPr>
+        <w:pStyle w:val="Heading2"/>
+        <w:rPr>
           <w:lang w:val="en-US"/>
         </w:rPr>
       </w:pPr>
+      <w:bookmarkStart w:id="1" w:name="_Toc198644798"/>
       <w:proofErr w:type="spellStart"/>
       <w:r>
         <w:rPr>
-          <w:rFonts w:cstheme="minorHAnsi"/>
           <w:lang w:val="en-US"/>
         </w:rPr>
         <w:t>MongoDb</w:t>
       </w:r>
+      <w:bookmarkEnd w:id="1"/>
       <w:proofErr w:type="spellEnd"/>
     </w:p>
     <w:p>
@@ -65,7 +728,7 @@
                     </pic:cNvPicPr>
                   </pic:nvPicPr>
                   <pic:blipFill>
-                    <a:blip r:embed="rId7" cstate="print"/>
+                    <a:blip r:embed="rId8" cstate="print"/>
                     <a:srcRect/>
                     <a:stretch>
                       <a:fillRect/>
@@ -125,7 +788,7 @@
                     </pic:cNvPicPr>
                   </pic:nvPicPr>
                   <pic:blipFill>
-                    <a:blip r:embed="rId8" cstate="print"/>
+                    <a:blip r:embed="rId9" cstate="print"/>
                     <a:srcRect/>
                     <a:stretch>
                       <a:fillRect/>
@@ -167,6 +830,7 @@
           <w:noProof/>
           <w:lang w:eastAsia="ro-RO"/>
         </w:rPr>
+        <w:lastRenderedPageBreak/>
         <w:drawing>
           <wp:inline distT="0" distB="0" distL="0" distR="0">
             <wp:extent cx="5114925" cy="752475"/>
@@ -185,7 +849,7 @@
                     </pic:cNvPicPr>
                   </pic:nvPicPr>
                   <pic:blipFill>
-                    <a:blip r:embed="rId9" cstate="print"/>
+                    <a:blip r:embed="rId10" cstate="print"/>
                     <a:srcRect/>
                     <a:stretch>
                       <a:fillRect/>
@@ -271,7 +935,7 @@
                     </pic:cNvPicPr>
                   </pic:nvPicPr>
                   <pic:blipFill>
-                    <a:blip r:embed="rId10" cstate="print"/>
+                    <a:blip r:embed="rId11" cstate="print"/>
                     <a:srcRect/>
                     <a:stretch>
                       <a:fillRect/>
@@ -313,7 +977,6 @@
           <w:noProof/>
           <w:lang w:eastAsia="ro-RO"/>
         </w:rPr>
-        <w:lastRenderedPageBreak/>
         <w:drawing>
           <wp:inline distT="0" distB="0" distL="0" distR="0">
             <wp:extent cx="2324100" cy="1066800"/>
@@ -332,7 +995,7 @@
                     </pic:cNvPicPr>
                   </pic:nvPicPr>
                   <pic:blipFill>
-                    <a:blip r:embed="rId11" cstate="print"/>
+                    <a:blip r:embed="rId12" cstate="print"/>
                     <a:srcRect/>
                     <a:stretch>
                       <a:fillRect/>
@@ -363,72 +1026,58 @@
     </w:p>
     <w:p>
       <w:pPr>
+        <w:pStyle w:val="Heading2"/>
+        <w:rPr>
+          <w:lang w:val="en-US"/>
+        </w:rPr>
+      </w:pPr>
+      <w:bookmarkStart w:id="2" w:name="_Toc198644799"/>
+      <w:proofErr w:type="spellStart"/>
+      <w:r>
+        <w:rPr>
+          <w:lang w:val="en-US"/>
+        </w:rPr>
+        <w:t>Paypal</w:t>
+      </w:r>
+      <w:proofErr w:type="spellEnd"/>
+      <w:r>
+        <w:rPr>
+          <w:lang w:val="en-US"/>
+        </w:rPr>
+        <w:t xml:space="preserve"> account</w:t>
+      </w:r>
+      <w:bookmarkEnd w:id="2"/>
+    </w:p>
+    <w:p>
+      <w:pPr>
         <w:rPr>
           <w:rFonts w:cstheme="minorHAnsi"/>
           <w:lang w:val="en-US"/>
         </w:rPr>
       </w:pPr>
-      <w:proofErr w:type="spellStart"/>
       <w:r>
         <w:rPr>
           <w:rFonts w:cstheme="minorHAnsi"/>
           <w:lang w:val="en-US"/>
         </w:rPr>
-        <w:t>Paypal</w:t>
-      </w:r>
-      <w:proofErr w:type="spellEnd"/>
-      <w:r>
-        <w:rPr>
-          <w:rFonts w:cstheme="minorHAnsi"/>
+        <w:t>https://developer.paypal.com/dashboard/applications/sandbox</w:t>
+      </w:r>
+    </w:p>
+    <w:p>
+      <w:pPr>
+        <w:pStyle w:val="Heading1"/>
+        <w:rPr>
           <w:lang w:val="en-US"/>
         </w:rPr>
-        <w:t xml:space="preserve"> account</w:t>
-      </w:r>
-    </w:p>
-    <w:p>
-      <w:pPr>
-        <w:rPr>
-          <w:rFonts w:cstheme="minorHAnsi"/>
+      </w:pPr>
+      <w:bookmarkStart w:id="3" w:name="_Toc198644800"/>
+      <w:r>
+        <w:rPr>
           <w:lang w:val="en-US"/>
         </w:rPr>
-      </w:pPr>
-      <w:r>
-        <w:rPr>
-          <w:rFonts w:cstheme="minorHAnsi"/>
-          <w:lang w:val="en-US"/>
-        </w:rPr>
-        <w:t>https://developer.paypal.com/dashboard/applications/sandbox</w:t>
-      </w:r>
-    </w:p>
-    <w:p>
-      <w:pPr>
-        <w:rPr>
-          <w:rFonts w:cstheme="minorHAnsi"/>
-          <w:lang w:val="en-US"/>
-        </w:rPr>
-      </w:pPr>
-      <w:r>
-        <w:rPr>
-          <w:rFonts w:cstheme="minorHAnsi"/>
-          <w:lang w:val="en-US"/>
-        </w:rPr>
-        <w:t>Afv6GxR1eTt5B1xU7HXVETLlhJUbiRFRypHDCyD2oy9rdk931ePbcy32cMfSCc8S9bEu6I9grHpO9zc7</w:t>
-      </w:r>
-    </w:p>
-    <w:p>
-      <w:pPr>
-        <w:rPr>
-          <w:rFonts w:cstheme="minorHAnsi"/>
-          <w:lang w:val="en-US"/>
-        </w:rPr>
-      </w:pPr>
-      <w:r>
-        <w:rPr>
-          <w:rFonts w:cstheme="minorHAnsi"/>
-          <w:lang w:val="en-US"/>
-        </w:rPr>
         <w:t>Frontend</w:t>
       </w:r>
+      <w:bookmarkEnd w:id="3"/>
     </w:p>
     <w:tbl>
       <w:tblPr>
@@ -763,29 +1412,42 @@
     </w:tbl>
     <w:p>
       <w:pPr>
+        <w:pStyle w:val="Heading2"/>
+      </w:pPr>
+      <w:r>
         <w:rPr>
           <w:rFonts w:cstheme="minorHAnsi"/>
           <w:lang w:val="en-US"/>
         </w:rPr>
-      </w:pPr>
-      <w:r>
-        <w:rPr>
-          <w:rFonts w:cstheme="minorHAnsi"/>
+        <w:lastRenderedPageBreak/>
+        <w:br/>
+      </w:r>
+      <w:bookmarkStart w:id="4" w:name="_Toc198644801"/>
+      <w:r>
+        <w:t>Product cards</w:t>
+      </w:r>
+      <w:bookmarkEnd w:id="4"/>
+    </w:p>
+    <w:p>
+      <w:pPr>
+        <w:rPr>
           <w:lang w:val="en-US"/>
         </w:rPr>
+      </w:pPr>
+      <w:r>
+        <w:rPr>
+          <w:b/>
+        </w:rPr>
+        <w:t>Latest products</w:t>
+      </w:r>
+      <w:r>
+        <w:rPr>
+          <w:lang w:val="en-US"/>
+        </w:rPr>
         <w:br/>
-        <w:t>Product cards</w:t>
-      </w:r>
-      <w:r>
-        <w:rPr>
-          <w:rFonts w:cstheme="minorHAnsi"/>
-          <w:lang w:val="en-US"/>
-        </w:rPr>
-        <w:br/>
-      </w:r>
-      <w:r>
-        <w:rPr>
-          <w:rFonts w:cstheme="minorHAnsi"/>
+      </w:r>
+      <w:r>
+        <w:rPr>
           <w:noProof/>
           <w:lang w:eastAsia="ro-RO"/>
         </w:rPr>
@@ -807,7 +1469,7 @@
                     </pic:cNvPicPr>
                   </pic:nvPicPr>
                   <pic:blipFill>
-                    <a:blip r:embed="rId12" cstate="print"/>
+                    <a:blip r:embed="rId13" cstate="print"/>
                     <a:srcRect/>
                     <a:stretch>
                       <a:fillRect/>
@@ -849,7 +1511,6 @@
           <w:noProof/>
           <w:lang w:eastAsia="ro-RO"/>
         </w:rPr>
-        <w:lastRenderedPageBreak/>
         <w:drawing>
           <wp:inline distT="0" distB="0" distL="0" distR="0">
             <wp:extent cx="5760720" cy="2093821"/>
@@ -868,7 +1529,7 @@
                     </pic:cNvPicPr>
                   </pic:nvPicPr>
                   <pic:blipFill>
-                    <a:blip r:embed="rId13" cstate="print"/>
+                    <a:blip r:embed="rId14" cstate="print"/>
                     <a:srcRect/>
                     <a:stretch>
                       <a:fillRect/>
@@ -899,18 +1560,20 @@
     </w:p>
     <w:p>
       <w:pPr>
-        <w:rPr>
-          <w:rFonts w:cstheme="minorHAnsi"/>
+        <w:pStyle w:val="Heading2"/>
+        <w:rPr>
           <w:lang w:val="en-US"/>
         </w:rPr>
       </w:pPr>
-      <w:r>
-        <w:rPr>
-          <w:rFonts w:cstheme="minorHAnsi"/>
+      <w:bookmarkStart w:id="5" w:name="_Toc198644802"/>
+      <w:r>
+        <w:rPr>
           <w:lang w:val="en-US"/>
         </w:rPr>
+        <w:lastRenderedPageBreak/>
         <w:t>Checkout</w:t>
       </w:r>
+      <w:bookmarkEnd w:id="5"/>
     </w:p>
     <w:p>
       <w:pPr>
@@ -943,7 +1606,7 @@
                     </pic:cNvPicPr>
                   </pic:nvPicPr>
                   <pic:blipFill>
-                    <a:blip r:embed="rId14" cstate="print"/>
+                    <a:blip r:embed="rId15" cstate="print"/>
                     <a:srcRect/>
                     <a:stretch>
                       <a:fillRect/>
@@ -985,7 +1648,6 @@
           <w:noProof/>
           <w:lang w:eastAsia="ro-RO"/>
         </w:rPr>
-        <w:lastRenderedPageBreak/>
         <w:drawing>
           <wp:inline distT="0" distB="0" distL="0" distR="0">
             <wp:extent cx="5760720" cy="3120073"/>
@@ -1004,7 +1666,7 @@
                     </pic:cNvPicPr>
                   </pic:nvPicPr>
                   <pic:blipFill>
-                    <a:blip r:embed="rId15" cstate="print"/>
+                    <a:blip r:embed="rId16" cstate="print"/>
                     <a:srcRect/>
                     <a:stretch>
                       <a:fillRect/>
@@ -1046,6 +1708,7 @@
           <w:noProof/>
           <w:lang w:eastAsia="ro-RO"/>
         </w:rPr>
+        <w:lastRenderedPageBreak/>
         <w:drawing>
           <wp:inline distT="0" distB="0" distL="0" distR="0">
             <wp:extent cx="5760720" cy="4268389"/>
@@ -1064,7 +1727,7 @@
                     </pic:cNvPicPr>
                   </pic:nvPicPr>
                   <pic:blipFill>
-                    <a:blip r:embed="rId16" cstate="print"/>
+                    <a:blip r:embed="rId17" cstate="print"/>
                     <a:srcRect/>
                     <a:stretch>
                       <a:fillRect/>
@@ -1106,6 +1769,7 @@
           <w:lang w:eastAsia="ro-RO"/>
         </w:rPr>
       </w:pPr>
+      <w:bookmarkStart w:id="6" w:name="_Toc198644803"/>
       <w:r>
         <w:rPr>
           <w:rFonts w:eastAsia="Times New Roman" w:cstheme="minorHAnsi"/>
@@ -1117,6 +1781,7 @@
         </w:rPr>
         <w:t>Visa Test Card (Sandbox Only)</w:t>
       </w:r>
+      <w:bookmarkEnd w:id="6"/>
     </w:p>
     <w:p>
       <w:pPr>
@@ -1331,7 +1996,6 @@
           <w:szCs w:val="24"/>
           <w:lang w:eastAsia="ro-RO"/>
         </w:rPr>
-        <w:lastRenderedPageBreak/>
         <w:t>Billing address:</w:t>
       </w:r>
       <w:r>
@@ -1471,7 +2135,7 @@
                     </pic:cNvPicPr>
                   </pic:nvPicPr>
                   <pic:blipFill>
-                    <a:blip r:embed="rId17" cstate="print"/>
+                    <a:blip r:embed="rId18" cstate="print"/>
                     <a:srcRect/>
                     <a:stretch>
                       <a:fillRect/>
@@ -1511,6 +2175,7 @@
         <w:rPr>
           <w:rFonts w:asciiTheme="minorHAnsi" w:hAnsiTheme="minorHAnsi" w:cstheme="minorHAnsi"/>
         </w:rPr>
+        <w:lastRenderedPageBreak/>
         <w:t>Saved products</w:t>
       </w:r>
       <w:r>
@@ -1542,7 +2207,7 @@
                     </pic:cNvPicPr>
                   </pic:nvPicPr>
                   <pic:blipFill>
-                    <a:blip r:embed="rId18" cstate="print"/>
+                    <a:blip r:embed="rId19" cstate="print"/>
                     <a:srcRect/>
                     <a:stretch>
                       <a:fillRect/>
@@ -1573,6 +2238,24 @@
     </w:p>
     <w:p>
       <w:pPr>
+        <w:pStyle w:val="Heading2"/>
+        <w:rPr>
+          <w:rFonts w:eastAsia="Times New Roman"/>
+          <w:lang w:eastAsia="ro-RO"/>
+        </w:rPr>
+      </w:pPr>
+      <w:bookmarkStart w:id="7" w:name="_Toc198644804"/>
+      <w:r>
+        <w:rPr>
+          <w:rFonts w:eastAsia="Times New Roman"/>
+          <w:lang w:eastAsia="ro-RO"/>
+        </w:rPr>
+        <w:t>Automation testing</w:t>
+      </w:r>
+      <w:bookmarkEnd w:id="7"/>
+    </w:p>
+    <w:p>
+      <w:pPr>
         <w:spacing w:before="100" w:beforeAutospacing="1" w:after="100" w:afterAutospacing="1" w:line="240" w:lineRule="auto"/>
         <w:rPr>
           <w:rFonts w:eastAsia="Times New Roman" w:cstheme="minorHAnsi"/>
@@ -1581,6 +2264,46 @@
           <w:lang w:eastAsia="ro-RO"/>
         </w:rPr>
       </w:pPr>
+      <w:r>
+        <w:rPr>
+          <w:rFonts w:eastAsia="Times New Roman" w:cstheme="minorHAnsi"/>
+          <w:sz w:val="24"/>
+          <w:szCs w:val="24"/>
+          <w:lang w:eastAsia="ro-RO"/>
+        </w:rPr>
+        <w:t>PlayWright</w:t>
+      </w:r>
+    </w:p>
+    <w:p>
+      <w:pPr>
+        <w:spacing w:before="100" w:beforeAutospacing="1" w:after="100" w:afterAutospacing="1" w:line="240" w:lineRule="auto"/>
+        <w:rPr>
+          <w:rFonts w:eastAsia="Times New Roman" w:cstheme="minorHAnsi"/>
+          <w:sz w:val="24"/>
+          <w:szCs w:val="24"/>
+          <w:lang w:eastAsia="ro-RO"/>
+        </w:rPr>
+      </w:pPr>
+      <w:r>
+        <w:rPr>
+          <w:rFonts w:eastAsia="Times New Roman" w:cstheme="minorHAnsi"/>
+          <w:sz w:val="24"/>
+          <w:szCs w:val="24"/>
+          <w:lang w:eastAsia="ro-RO"/>
+        </w:rPr>
+        <w:t>https://playwright.dev/</w:t>
+      </w:r>
+    </w:p>
+    <w:p>
+      <w:pPr>
+        <w:spacing w:before="100" w:beforeAutospacing="1" w:after="100" w:afterAutospacing="1" w:line="240" w:lineRule="auto"/>
+        <w:rPr>
+          <w:rFonts w:eastAsia="Times New Roman" w:cstheme="minorHAnsi"/>
+          <w:sz w:val="24"/>
+          <w:szCs w:val="24"/>
+          <w:lang w:eastAsia="ro-RO"/>
+        </w:rPr>
+      </w:pPr>
     </w:p>
     <w:p>
       <w:pPr>
@@ -1589,9 +2312,182 @@
           <w:lang w:val="en-US"/>
         </w:rPr>
       </w:pPr>
+      <w:r>
+        <w:rPr>
+          <w:rFonts w:cstheme="minorHAnsi"/>
+          <w:noProof/>
+          <w:lang w:eastAsia="ro-RO"/>
+        </w:rPr>
+        <w:drawing>
+          <wp:inline distT="0" distB="0" distL="0" distR="0">
+            <wp:extent cx="5760720" cy="3546104"/>
+            <wp:effectExtent l="19050" t="0" r="0" b="0"/>
+            <wp:docPr id="15" name="Picture 1"/>
+            <wp:cNvGraphicFramePr>
+              <a:graphicFrameLocks xmlns:a="http://schemas.openxmlformats.org/drawingml/2006/main" noChangeAspect="1"/>
+            </wp:cNvGraphicFramePr>
+            <a:graphic xmlns:a="http://schemas.openxmlformats.org/drawingml/2006/main">
+              <a:graphicData uri="http://schemas.openxmlformats.org/drawingml/2006/picture">
+                <pic:pic xmlns:pic="http://schemas.openxmlformats.org/drawingml/2006/picture">
+                  <pic:nvPicPr>
+                    <pic:cNvPr id="0" name="Picture 1"/>
+                    <pic:cNvPicPr>
+                      <a:picLocks noChangeAspect="1" noChangeArrowheads="1"/>
+                    </pic:cNvPicPr>
+                  </pic:nvPicPr>
+                  <pic:blipFill>
+                    <a:blip r:embed="rId20" cstate="print"/>
+                    <a:srcRect/>
+                    <a:stretch>
+                      <a:fillRect/>
+                    </a:stretch>
+                  </pic:blipFill>
+                  <pic:spPr bwMode="auto">
+                    <a:xfrm>
+                      <a:off x="0" y="0"/>
+                      <a:ext cx="5760720" cy="3546104"/>
+                    </a:xfrm>
+                    <a:prstGeom prst="rect">
+                      <a:avLst/>
+                    </a:prstGeom>
+                    <a:noFill/>
+                    <a:ln w="9525">
+                      <a:noFill/>
+                      <a:miter lim="800000"/>
+                      <a:headEnd/>
+                      <a:tailEnd/>
+                    </a:ln>
+                  </pic:spPr>
+                </pic:pic>
+              </a:graphicData>
+            </a:graphic>
+          </wp:inline>
+        </w:drawing>
+      </w:r>
+    </w:p>
+    <w:p>
+      <w:pPr>
+        <w:rPr>
+          <w:rFonts w:cstheme="minorHAnsi"/>
+          <w:lang w:val="en-US"/>
+        </w:rPr>
+      </w:pPr>
+      <w:r>
+        <w:rPr>
+          <w:rFonts w:cstheme="minorHAnsi"/>
+          <w:noProof/>
+          <w:lang w:eastAsia="ro-RO"/>
+        </w:rPr>
+        <w:lastRenderedPageBreak/>
+        <w:drawing>
+          <wp:inline distT="0" distB="0" distL="0" distR="0">
+            <wp:extent cx="5760720" cy="2317370"/>
+            <wp:effectExtent l="19050" t="0" r="0" b="0"/>
+            <wp:docPr id="17" name="Picture 4"/>
+            <wp:cNvGraphicFramePr>
+              <a:graphicFrameLocks xmlns:a="http://schemas.openxmlformats.org/drawingml/2006/main" noChangeAspect="1"/>
+            </wp:cNvGraphicFramePr>
+            <a:graphic xmlns:a="http://schemas.openxmlformats.org/drawingml/2006/main">
+              <a:graphicData uri="http://schemas.openxmlformats.org/drawingml/2006/picture">
+                <pic:pic xmlns:pic="http://schemas.openxmlformats.org/drawingml/2006/picture">
+                  <pic:nvPicPr>
+                    <pic:cNvPr id="0" name="Picture 4"/>
+                    <pic:cNvPicPr>
+                      <a:picLocks noChangeAspect="1" noChangeArrowheads="1"/>
+                    </pic:cNvPicPr>
+                  </pic:nvPicPr>
+                  <pic:blipFill>
+                    <a:blip r:embed="rId21" cstate="print"/>
+                    <a:srcRect/>
+                    <a:stretch>
+                      <a:fillRect/>
+                    </a:stretch>
+                  </pic:blipFill>
+                  <pic:spPr bwMode="auto">
+                    <a:xfrm>
+                      <a:off x="0" y="0"/>
+                      <a:ext cx="5760720" cy="2317370"/>
+                    </a:xfrm>
+                    <a:prstGeom prst="rect">
+                      <a:avLst/>
+                    </a:prstGeom>
+                    <a:noFill/>
+                    <a:ln w="9525">
+                      <a:noFill/>
+                      <a:miter lim="800000"/>
+                      <a:headEnd/>
+                      <a:tailEnd/>
+                    </a:ln>
+                  </pic:spPr>
+                </pic:pic>
+              </a:graphicData>
+            </a:graphic>
+          </wp:inline>
+        </w:drawing>
+      </w:r>
+    </w:p>
+    <w:p>
+      <w:pPr>
+        <w:rPr>
+          <w:rFonts w:cstheme="minorHAnsi"/>
+          <w:lang w:val="en-US"/>
+        </w:rPr>
+      </w:pPr>
+      <w:r>
+        <w:rPr>
+          <w:rFonts w:cstheme="minorHAnsi"/>
+          <w:noProof/>
+          <w:lang w:eastAsia="ro-RO"/>
+        </w:rPr>
+        <w:drawing>
+          <wp:inline distT="0" distB="0" distL="0" distR="0">
+            <wp:extent cx="5760720" cy="1213683"/>
+            <wp:effectExtent l="19050" t="0" r="0" b="0"/>
+            <wp:docPr id="18" name="Picture 7"/>
+            <wp:cNvGraphicFramePr>
+              <a:graphicFrameLocks xmlns:a="http://schemas.openxmlformats.org/drawingml/2006/main" noChangeAspect="1"/>
+            </wp:cNvGraphicFramePr>
+            <a:graphic xmlns:a="http://schemas.openxmlformats.org/drawingml/2006/main">
+              <a:graphicData uri="http://schemas.openxmlformats.org/drawingml/2006/picture">
+                <pic:pic xmlns:pic="http://schemas.openxmlformats.org/drawingml/2006/picture">
+                  <pic:nvPicPr>
+                    <pic:cNvPr id="0" name="Picture 7"/>
+                    <pic:cNvPicPr>
+                      <a:picLocks noChangeAspect="1" noChangeArrowheads="1"/>
+                    </pic:cNvPicPr>
+                  </pic:nvPicPr>
+                  <pic:blipFill>
+                    <a:blip r:embed="rId22" cstate="print"/>
+                    <a:srcRect/>
+                    <a:stretch>
+                      <a:fillRect/>
+                    </a:stretch>
+                  </pic:blipFill>
+                  <pic:spPr bwMode="auto">
+                    <a:xfrm>
+                      <a:off x="0" y="0"/>
+                      <a:ext cx="5760720" cy="1213683"/>
+                    </a:xfrm>
+                    <a:prstGeom prst="rect">
+                      <a:avLst/>
+                    </a:prstGeom>
+                    <a:noFill/>
+                    <a:ln w="9525">
+                      <a:noFill/>
+                      <a:miter lim="800000"/>
+                      <a:headEnd/>
+                      <a:tailEnd/>
+                    </a:ln>
+                  </pic:spPr>
+                </pic:pic>
+              </a:graphicData>
+            </a:graphic>
+          </wp:inline>
+        </w:drawing>
+      </w:r>
     </w:p>
     <w:sectPr>
-      <w:footerReference w:type="default" r:id="rId19"/>
+      <w:footerReference w:type="default" r:id="rId23"/>
       <w:pgSz w:w="11906" w:h="16838"/>
       <w:pgMar w:top="1417" w:right="1417" w:bottom="1417" w:left="1417" w:header="708" w:footer="708" w:gutter="0"/>
       <w:cols w:space="708"/>
@@ -1647,7 +2543,7 @@
             <w:rPr>
               <w:noProof/>
             </w:rPr>
-            <w:t>5</w:t>
+            <w:t>7</w:t>
           </w:r>
         </w:fldSimple>
       </w:p>
@@ -2004,6 +2900,53 @@
     <w:qFormat/>
     <w:rsid w:val="00A6508D"/>
   </w:style>
+  <w:style w:type="paragraph" w:styleId="Heading1">
+    <w:name w:val="heading 1"/>
+    <w:basedOn w:val="Normal"/>
+    <w:next w:val="Normal"/>
+    <w:link w:val="Heading1Char"/>
+    <w:uiPriority w:val="9"/>
+    <w:qFormat/>
+    <w:rsid w:val="00826EDA"/>
+    <w:pPr>
+      <w:keepNext/>
+      <w:keepLines/>
+      <w:spacing w:before="480" w:after="0"/>
+      <w:outlineLvl w:val="0"/>
+    </w:pPr>
+    <w:rPr>
+      <w:rFonts w:asciiTheme="majorHAnsi" w:eastAsiaTheme="majorEastAsia" w:hAnsiTheme="majorHAnsi" w:cstheme="majorBidi"/>
+      <w:b/>
+      <w:bCs/>
+      <w:color w:val="365F91" w:themeColor="accent1" w:themeShade="BF"/>
+      <w:sz w:val="28"/>
+      <w:szCs w:val="28"/>
+    </w:rPr>
+  </w:style>
+  <w:style w:type="paragraph" w:styleId="Heading2">
+    <w:name w:val="heading 2"/>
+    <w:basedOn w:val="Normal"/>
+    <w:next w:val="Normal"/>
+    <w:link w:val="Heading2Char"/>
+    <w:uiPriority w:val="9"/>
+    <w:unhideWhenUsed/>
+    <w:qFormat/>
+    <w:rsid w:val="00826EDA"/>
+    <w:pPr>
+      <w:keepNext/>
+      <w:keepLines/>
+      <w:spacing w:before="200" w:after="0"/>
+      <w:outlineLvl w:val="1"/>
+    </w:pPr>
+    <w:rPr>
+      <w:rFonts w:asciiTheme="majorHAnsi" w:eastAsiaTheme="majorEastAsia" w:hAnsiTheme="majorHAnsi" w:cstheme="majorBidi"/>
+      <w:b/>
+      <w:bCs/>
+      <w:color w:val="4F81BD" w:themeColor="accent1"/>
+      <w:sz w:val="26"/>
+      <w:szCs w:val="26"/>
+    </w:rPr>
+  </w:style>
   <w:style w:type="paragraph" w:styleId="Heading3">
     <w:name w:val="heading 3"/>
     <w:basedOn w:val="Normal"/>
@@ -2027,7 +2970,6 @@
   <w:style w:type="character" w:default="1" w:styleId="DefaultParagraphFont">
     <w:name w:val="Default Paragraph Font"/>
     <w:uiPriority w:val="1"/>
-    <w:semiHidden/>
     <w:unhideWhenUsed/>
   </w:style>
   <w:style w:type="table" w:default="1" w:styleId="TableNormal">
@@ -2414,6 +3356,101 @@
       <w:rFonts w:ascii="Courier New" w:eastAsia="Times New Roman" w:hAnsi="Courier New" w:cs="Courier New"/>
       <w:sz w:val="20"/>
       <w:szCs w:val="20"/>
+    </w:rPr>
+  </w:style>
+  <w:style w:type="character" w:customStyle="1" w:styleId="Heading1Char">
+    <w:name w:val="Heading 1 Char"/>
+    <w:basedOn w:val="DefaultParagraphFont"/>
+    <w:link w:val="Heading1"/>
+    <w:uiPriority w:val="9"/>
+    <w:rsid w:val="00826EDA"/>
+    <w:rPr>
+      <w:rFonts w:asciiTheme="majorHAnsi" w:eastAsiaTheme="majorEastAsia" w:hAnsiTheme="majorHAnsi" w:cstheme="majorBidi"/>
+      <w:b/>
+      <w:bCs/>
+      <w:color w:val="365F91" w:themeColor="accent1" w:themeShade="BF"/>
+      <w:sz w:val="28"/>
+      <w:szCs w:val="28"/>
+    </w:rPr>
+  </w:style>
+  <w:style w:type="character" w:customStyle="1" w:styleId="Heading2Char">
+    <w:name w:val="Heading 2 Char"/>
+    <w:basedOn w:val="DefaultParagraphFont"/>
+    <w:link w:val="Heading2"/>
+    <w:uiPriority w:val="9"/>
+    <w:rsid w:val="00826EDA"/>
+    <w:rPr>
+      <w:rFonts w:asciiTheme="majorHAnsi" w:eastAsiaTheme="majorEastAsia" w:hAnsiTheme="majorHAnsi" w:cstheme="majorBidi"/>
+      <w:b/>
+      <w:bCs/>
+      <w:color w:val="4F81BD" w:themeColor="accent1"/>
+      <w:sz w:val="26"/>
+      <w:szCs w:val="26"/>
+    </w:rPr>
+  </w:style>
+  <w:style w:type="paragraph" w:styleId="TOCHeading">
+    <w:name w:val="TOC Heading"/>
+    <w:basedOn w:val="Heading1"/>
+    <w:next w:val="Normal"/>
+    <w:uiPriority w:val="39"/>
+    <w:semiHidden/>
+    <w:unhideWhenUsed/>
+    <w:qFormat/>
+    <w:rsid w:val="003A3F43"/>
+    <w:pPr>
+      <w:outlineLvl w:val="9"/>
+    </w:pPr>
+    <w:rPr>
+      <w:lang w:val="en-US"/>
+    </w:rPr>
+  </w:style>
+  <w:style w:type="paragraph" w:styleId="TOC1">
+    <w:name w:val="toc 1"/>
+    <w:basedOn w:val="Normal"/>
+    <w:next w:val="Normal"/>
+    <w:autoRedefine/>
+    <w:uiPriority w:val="39"/>
+    <w:unhideWhenUsed/>
+    <w:rsid w:val="003A3F43"/>
+    <w:pPr>
+      <w:spacing w:after="100"/>
+    </w:pPr>
+  </w:style>
+  <w:style w:type="paragraph" w:styleId="TOC2">
+    <w:name w:val="toc 2"/>
+    <w:basedOn w:val="Normal"/>
+    <w:next w:val="Normal"/>
+    <w:autoRedefine/>
+    <w:uiPriority w:val="39"/>
+    <w:unhideWhenUsed/>
+    <w:rsid w:val="003A3F43"/>
+    <w:pPr>
+      <w:spacing w:after="100"/>
+      <w:ind w:left="220"/>
+    </w:pPr>
+  </w:style>
+  <w:style w:type="paragraph" w:styleId="TOC3">
+    <w:name w:val="toc 3"/>
+    <w:basedOn w:val="Normal"/>
+    <w:next w:val="Normal"/>
+    <w:autoRedefine/>
+    <w:uiPriority w:val="39"/>
+    <w:unhideWhenUsed/>
+    <w:rsid w:val="003A3F43"/>
+    <w:pPr>
+      <w:spacing w:after="100"/>
+      <w:ind w:left="440"/>
+    </w:pPr>
+  </w:style>
+  <w:style w:type="character" w:styleId="Hyperlink">
+    <w:name w:val="Hyperlink"/>
+    <w:basedOn w:val="DefaultParagraphFont"/>
+    <w:uiPriority w:val="99"/>
+    <w:unhideWhenUsed/>
+    <w:rsid w:val="003A3F43"/>
+    <w:rPr>
+      <w:color w:val="0000FF" w:themeColor="hyperlink"/>
+      <w:u w:val="single"/>
     </w:rPr>
   </w:style>
 </w:styles>
@@ -2700,4 +3737,16 @@
   <a:objectDefaults/>
   <a:extraClrSchemeLst/>
 </a:theme>
+</file>
+
+<file path=customXml/item1.xml><?xml version="1.0" encoding="utf-8"?>
+<b:Sources xmlns:b="http://schemas.openxmlformats.org/officeDocument/2006/bibliography" xmlns="http://schemas.openxmlformats.org/officeDocument/2006/bibliography" SelectedStyle="\APA.XSL" StyleName="APA Fifth Edition"/>
+</file>
+
+<file path=customXml/itemProps1.xml><?xml version="1.0" encoding="utf-8"?>
+<ds:datastoreItem xmlns:ds="http://schemas.openxmlformats.org/officeDocument/2006/customXml" ds:itemID="{880713A2-F187-4ECD-BDA4-E07898C7A5F4}">
+  <ds:schemaRefs>
+    <ds:schemaRef ds:uri="http://schemas.openxmlformats.org/officeDocument/2006/bibliography"/>
+  </ds:schemaRefs>
+</ds:datastoreItem>
 </file>
</xml_diff>

<commit_message>
added some python scripts
</commit_message>
<xml_diff>
--- a/DevelopmentSteps.docx
+++ b/DevelopmentSteps.docx
@@ -4,13 +4,6 @@
   <w:body>
     <w:sdt>
       <w:sdtPr>
-        <w:id w:val="16357344"/>
-        <w:docPartObj>
-          <w:docPartGallery w:val="Table of Contents"/>
-          <w:docPartUnique/>
-        </w:docPartObj>
-      </w:sdtPr>
-      <w:sdtEndPr>
         <w:rPr>
           <w:rFonts w:asciiTheme="minorHAnsi" w:eastAsiaTheme="minorHAnsi" w:hAnsiTheme="minorHAnsi" w:cstheme="minorBidi"/>
           <w:b w:val="0"/>
@@ -20,7 +13,12 @@
           <w:szCs w:val="22"/>
           <w:lang w:val="ro-RO"/>
         </w:rPr>
-      </w:sdtEndPr>
+        <w:id w:val="16357344"/>
+        <w:docPartObj>
+          <w:docPartGallery w:val="Table of Contents"/>
+          <w:docPartUnique/>
+        </w:docPartObj>
+      </w:sdtPr>
       <w:sdtContent>
         <w:p>
           <w:pPr>
@@ -51,7 +49,7 @@
           <w:r>
             <w:fldChar w:fldCharType="separate"/>
           </w:r>
-          <w:hyperlink w:anchor="_Toc198644797" w:history="1">
+          <w:hyperlink w:anchor="_Toc199427355" w:history="1">
             <w:r>
               <w:rPr>
                 <w:rStyle w:val="Hyperlink"/>
@@ -79,7 +77,7 @@
                 <w:noProof/>
                 <w:webHidden/>
               </w:rPr>
-              <w:instrText xml:space="preserve"> PAGEREF _Toc198644797 \h </w:instrText>
+              <w:instrText xml:space="preserve"> PAGEREF _Toc199427355 \h </w:instrText>
             </w:r>
             <w:r>
               <w:rPr>
@@ -122,7 +120,7 @@
               <w:lang w:eastAsia="ro-RO"/>
             </w:rPr>
           </w:pPr>
-          <w:hyperlink w:anchor="_Toc198644798" w:history="1">
+          <w:hyperlink w:anchor="_Toc199427356" w:history="1">
             <w:r>
               <w:rPr>
                 <w:rStyle w:val="Hyperlink"/>
@@ -150,7 +148,7 @@
                 <w:noProof/>
                 <w:webHidden/>
               </w:rPr>
-              <w:instrText xml:space="preserve"> PAGEREF _Toc198644798 \h </w:instrText>
+              <w:instrText xml:space="preserve"> PAGEREF _Toc199427356 \h </w:instrText>
             </w:r>
             <w:r>
               <w:rPr>
@@ -193,7 +191,7 @@
               <w:lang w:eastAsia="ro-RO"/>
             </w:rPr>
           </w:pPr>
-          <w:hyperlink w:anchor="_Toc198644799" w:history="1">
+          <w:hyperlink w:anchor="_Toc199427357" w:history="1">
             <w:r>
               <w:rPr>
                 <w:rStyle w:val="Hyperlink"/>
@@ -221,7 +219,7 @@
                 <w:noProof/>
                 <w:webHidden/>
               </w:rPr>
-              <w:instrText xml:space="preserve"> PAGEREF _Toc198644799 \h </w:instrText>
+              <w:instrText xml:space="preserve"> PAGEREF _Toc199427357 \h </w:instrText>
             </w:r>
             <w:r>
               <w:rPr>
@@ -264,7 +262,7 @@
               <w:lang w:eastAsia="ro-RO"/>
             </w:rPr>
           </w:pPr>
-          <w:hyperlink w:anchor="_Toc198644800" w:history="1">
+          <w:hyperlink w:anchor="_Toc199427358" w:history="1">
             <w:r>
               <w:rPr>
                 <w:rStyle w:val="Hyperlink"/>
@@ -292,7 +290,7 @@
                 <w:noProof/>
                 <w:webHidden/>
               </w:rPr>
-              <w:instrText xml:space="preserve"> PAGEREF _Toc198644800 \h </w:instrText>
+              <w:instrText xml:space="preserve"> PAGEREF _Toc199427358 \h </w:instrText>
             </w:r>
             <w:r>
               <w:rPr>
@@ -335,7 +333,7 @@
               <w:lang w:eastAsia="ro-RO"/>
             </w:rPr>
           </w:pPr>
-          <w:hyperlink w:anchor="_Toc198644801" w:history="1">
+          <w:hyperlink w:anchor="_Toc199427359" w:history="1">
             <w:r>
               <w:rPr>
                 <w:rStyle w:val="Hyperlink"/>
@@ -362,7 +360,7 @@
                 <w:noProof/>
                 <w:webHidden/>
               </w:rPr>
-              <w:instrText xml:space="preserve"> PAGEREF _Toc198644801 \h </w:instrText>
+              <w:instrText xml:space="preserve"> PAGEREF _Toc199427359 \h </w:instrText>
             </w:r>
             <w:r>
               <w:rPr>
@@ -405,30 +403,14 @@
               <w:lang w:eastAsia="ro-RO"/>
             </w:rPr>
           </w:pPr>
-          <w:hyperlink w:anchor="_Toc198644802" w:history="1">
+          <w:hyperlink w:anchor="_Toc199427360" w:history="1">
             <w:r>
               <w:rPr>
                 <w:rStyle w:val="Hyperlink"/>
                 <w:noProof/>
                 <w:lang w:val="en-US"/>
               </w:rPr>
-              <w:t>Checko</w:t>
-            </w:r>
-            <w:r>
-              <w:rPr>
-                <w:rStyle w:val="Hyperlink"/>
-                <w:noProof/>
-                <w:lang w:val="en-US"/>
-              </w:rPr>
-              <w:t>u</w:t>
-            </w:r>
-            <w:r>
-              <w:rPr>
-                <w:rStyle w:val="Hyperlink"/>
-                <w:noProof/>
-                <w:lang w:val="en-US"/>
-              </w:rPr>
-              <w:t>t</w:t>
+              <w:t>Checkout</w:t>
             </w:r>
             <w:r>
               <w:rPr>
@@ -449,7 +431,7 @@
                 <w:noProof/>
                 <w:webHidden/>
               </w:rPr>
-              <w:instrText xml:space="preserve"> PAGEREF _Toc198644802 \h </w:instrText>
+              <w:instrText xml:space="preserve"> PAGEREF _Toc199427360 \h </w:instrText>
             </w:r>
             <w:r>
               <w:rPr>
@@ -492,7 +474,7 @@
               <w:lang w:eastAsia="ro-RO"/>
             </w:rPr>
           </w:pPr>
-          <w:hyperlink w:anchor="_Toc198644803" w:history="1">
+          <w:hyperlink w:anchor="_Toc199427361" w:history="1">
             <w:r>
               <w:rPr>
                 <w:rStyle w:val="Hyperlink"/>
@@ -502,29 +484,7 @@
                 <w:noProof/>
                 <w:lang w:eastAsia="ro-RO"/>
               </w:rPr>
-              <w:t>Visa Test Card (San</w:t>
-            </w:r>
-            <w:r>
-              <w:rPr>
-                <w:rStyle w:val="Hyperlink"/>
-                <w:rFonts w:eastAsia="Times New Roman" w:cstheme="minorHAnsi"/>
-                <w:b/>
-                <w:bCs/>
-                <w:noProof/>
-                <w:lang w:eastAsia="ro-RO"/>
-              </w:rPr>
-              <w:t>d</w:t>
-            </w:r>
-            <w:r>
-              <w:rPr>
-                <w:rStyle w:val="Hyperlink"/>
-                <w:rFonts w:eastAsia="Times New Roman" w:cstheme="minorHAnsi"/>
-                <w:b/>
-                <w:bCs/>
-                <w:noProof/>
-                <w:lang w:eastAsia="ro-RO"/>
-              </w:rPr>
-              <w:t>box Only)</w:t>
+              <w:t>Visa Test Card (Sandbox Only)</w:t>
             </w:r>
             <w:r>
               <w:rPr>
@@ -545,7 +505,7 @@
                 <w:noProof/>
                 <w:webHidden/>
               </w:rPr>
-              <w:instrText xml:space="preserve"> PAGEREF _Toc198644803 \h </w:instrText>
+              <w:instrText xml:space="preserve"> PAGEREF _Toc199427361 \h </w:instrText>
             </w:r>
             <w:r>
               <w:rPr>
@@ -588,7 +548,7 @@
               <w:lang w:eastAsia="ro-RO"/>
             </w:rPr>
           </w:pPr>
-          <w:hyperlink w:anchor="_Toc198644804" w:history="1">
+          <w:hyperlink w:anchor="_Toc199427362" w:history="1">
             <w:r>
               <w:rPr>
                 <w:rStyle w:val="Hyperlink"/>
@@ -617,7 +577,7 @@
                 <w:noProof/>
                 <w:webHidden/>
               </w:rPr>
-              <w:instrText xml:space="preserve"> PAGEREF _Toc198644804 \h </w:instrText>
+              <w:instrText xml:space="preserve"> PAGEREF _Toc199427362 \h </w:instrText>
             </w:r>
             <w:r>
               <w:rPr>
@@ -638,6 +598,77 @@
                 <w:webHidden/>
               </w:rPr>
               <w:t>6</w:t>
+            </w:r>
+            <w:r>
+              <w:rPr>
+                <w:noProof/>
+                <w:webHidden/>
+              </w:rPr>
+              <w:fldChar w:fldCharType="end"/>
+            </w:r>
+          </w:hyperlink>
+        </w:p>
+        <w:p>
+          <w:pPr>
+            <w:pStyle w:val="TOC1"/>
+            <w:tabs>
+              <w:tab w:val="right" w:leader="dot" w:pos="9062"/>
+            </w:tabs>
+            <w:rPr>
+              <w:rFonts w:eastAsiaTheme="minorEastAsia"/>
+              <w:noProof/>
+              <w:lang w:eastAsia="ro-RO"/>
+            </w:rPr>
+          </w:pPr>
+          <w:hyperlink w:anchor="_Toc199427363" w:history="1">
+            <w:r>
+              <w:rPr>
+                <w:rStyle w:val="Hyperlink"/>
+                <w:noProof/>
+                <w:lang w:val="en-US"/>
+              </w:rPr>
+              <w:t>Python Scripts</w:t>
+            </w:r>
+            <w:r>
+              <w:rPr>
+                <w:noProof/>
+                <w:webHidden/>
+              </w:rPr>
+              <w:tab/>
+            </w:r>
+            <w:r>
+              <w:rPr>
+                <w:noProof/>
+                <w:webHidden/>
+              </w:rPr>
+              <w:fldChar w:fldCharType="begin"/>
+            </w:r>
+            <w:r>
+              <w:rPr>
+                <w:noProof/>
+                <w:webHidden/>
+              </w:rPr>
+              <w:instrText xml:space="preserve"> PAGEREF _Toc199427363 \h </w:instrText>
+            </w:r>
+            <w:r>
+              <w:rPr>
+                <w:noProof/>
+                <w:webHidden/>
+              </w:rPr>
+            </w:r>
+            <w:r>
+              <w:rPr>
+                <w:noProof/>
+                <w:webHidden/>
+              </w:rPr>
+              <w:fldChar w:fldCharType="separate"/>
+            </w:r>
+            <w:r>
+              <w:rPr>
+                <w:noProof/>
+                <w:webHidden/>
+              </w:rPr>
+              <w:t>7</w:t>
             </w:r>
             <w:r>
               <w:rPr>
@@ -670,7 +701,7 @@
           <w:lang w:val="en-US"/>
         </w:rPr>
       </w:pPr>
-      <w:bookmarkStart w:id="0" w:name="_Toc198644797"/>
+      <w:bookmarkStart w:id="0" w:name="_Toc199427355"/>
       <w:r>
         <w:rPr>
           <w:lang w:val="en-US"/>
@@ -686,7 +717,7 @@
           <w:lang w:val="en-US"/>
         </w:rPr>
       </w:pPr>
-      <w:bookmarkStart w:id="1" w:name="_Toc198644798"/>
+      <w:bookmarkStart w:id="1" w:name="_Toc199427356"/>
       <w:proofErr w:type="spellStart"/>
       <w:r>
         <w:rPr>
@@ -770,6 +801,7 @@
           <w:noProof/>
           <w:lang w:eastAsia="ro-RO"/>
         </w:rPr>
+        <w:lastRenderedPageBreak/>
         <w:drawing>
           <wp:inline distT="0" distB="0" distL="0" distR="0">
             <wp:extent cx="5760720" cy="2796647"/>
@@ -830,7 +862,6 @@
           <w:noProof/>
           <w:lang w:eastAsia="ro-RO"/>
         </w:rPr>
-        <w:lastRenderedPageBreak/>
         <w:drawing>
           <wp:inline distT="0" distB="0" distL="0" distR="0">
             <wp:extent cx="5114925" cy="752475"/>
@@ -1031,7 +1062,7 @@
           <w:lang w:val="en-US"/>
         </w:rPr>
       </w:pPr>
-      <w:bookmarkStart w:id="2" w:name="_Toc198644799"/>
+      <w:bookmarkStart w:id="2" w:name="_Toc199427357"/>
       <w:proofErr w:type="spellStart"/>
       <w:r>
         <w:rPr>
@@ -1070,7 +1101,7 @@
           <w:lang w:val="en-US"/>
         </w:rPr>
       </w:pPr>
-      <w:bookmarkStart w:id="3" w:name="_Toc198644800"/>
+      <w:bookmarkStart w:id="3" w:name="_Toc199427358"/>
       <w:r>
         <w:rPr>
           <w:lang w:val="en-US"/>
@@ -1275,6 +1306,7 @@
                 <w:szCs w:val="24"/>
                 <w:lang w:eastAsia="ro-RO"/>
               </w:rPr>
+              <w:lastRenderedPageBreak/>
               <w:t>Routing</w:t>
             </w:r>
           </w:p>
@@ -1419,10 +1451,9 @@
           <w:rFonts w:cstheme="minorHAnsi"/>
           <w:lang w:val="en-US"/>
         </w:rPr>
-        <w:lastRenderedPageBreak/>
         <w:br/>
       </w:r>
-      <w:bookmarkStart w:id="4" w:name="_Toc198644801"/>
+      <w:bookmarkStart w:id="4" w:name="_Toc199427359"/>
       <w:r>
         <w:t>Product cards</w:t>
       </w:r>
@@ -1565,7 +1596,7 @@
           <w:lang w:val="en-US"/>
         </w:rPr>
       </w:pPr>
-      <w:bookmarkStart w:id="5" w:name="_Toc198644802"/>
+      <w:bookmarkStart w:id="5" w:name="_Toc199427360"/>
       <w:r>
         <w:rPr>
           <w:lang w:val="en-US"/>
@@ -1769,7 +1800,7 @@
           <w:lang w:eastAsia="ro-RO"/>
         </w:rPr>
       </w:pPr>
-      <w:bookmarkStart w:id="6" w:name="_Toc198644803"/>
+      <w:bookmarkStart w:id="6" w:name="_Toc199427361"/>
       <w:r>
         <w:rPr>
           <w:rFonts w:eastAsia="Times New Roman" w:cstheme="minorHAnsi"/>
@@ -2244,7 +2275,7 @@
           <w:lang w:eastAsia="ro-RO"/>
         </w:rPr>
       </w:pPr>
-      <w:bookmarkStart w:id="7" w:name="_Toc198644804"/>
+      <w:bookmarkStart w:id="7" w:name="_Toc199427362"/>
       <w:r>
         <w:rPr>
           <w:rFonts w:eastAsia="Times New Roman"/>
@@ -2486,8 +2517,142 @@
         </w:drawing>
       </w:r>
     </w:p>
+    <w:p>
+      <w:pPr>
+        <w:pStyle w:val="Heading1"/>
+        <w:rPr>
+          <w:lang w:val="en-US"/>
+        </w:rPr>
+      </w:pPr>
+      <w:bookmarkStart w:id="8" w:name="_Toc199427363"/>
+      <w:r>
+        <w:rPr>
+          <w:lang w:val="en-US"/>
+        </w:rPr>
+        <w:t>Python Scripts</w:t>
+      </w:r>
+      <w:bookmarkEnd w:id="8"/>
+    </w:p>
+    <w:p>
+      <w:pPr>
+        <w:rPr>
+          <w:lang w:val="en-US"/>
+        </w:rPr>
+      </w:pPr>
+      <w:r>
+        <w:rPr>
+          <w:noProof/>
+          <w:lang w:eastAsia="ro-RO"/>
+        </w:rPr>
+        <w:drawing>
+          <wp:inline distT="0" distB="0" distL="0" distR="0">
+            <wp:extent cx="1571625" cy="1095375"/>
+            <wp:effectExtent l="19050" t="0" r="9525" b="0"/>
+            <wp:docPr id="12" name="Picture 4"/>
+            <wp:cNvGraphicFramePr>
+              <a:graphicFrameLocks xmlns:a="http://schemas.openxmlformats.org/drawingml/2006/main" noChangeAspect="1"/>
+            </wp:cNvGraphicFramePr>
+            <a:graphic xmlns:a="http://schemas.openxmlformats.org/drawingml/2006/main">
+              <a:graphicData uri="http://schemas.openxmlformats.org/drawingml/2006/picture">
+                <pic:pic xmlns:pic="http://schemas.openxmlformats.org/drawingml/2006/picture">
+                  <pic:nvPicPr>
+                    <pic:cNvPr id="0" name="Picture 4"/>
+                    <pic:cNvPicPr>
+                      <a:picLocks noChangeAspect="1" noChangeArrowheads="1"/>
+                    </pic:cNvPicPr>
+                  </pic:nvPicPr>
+                  <pic:blipFill>
+                    <a:blip r:embed="rId23" cstate="print"/>
+                    <a:srcRect/>
+                    <a:stretch>
+                      <a:fillRect/>
+                    </a:stretch>
+                  </pic:blipFill>
+                  <pic:spPr bwMode="auto">
+                    <a:xfrm>
+                      <a:off x="0" y="0"/>
+                      <a:ext cx="1571625" cy="1095375"/>
+                    </a:xfrm>
+                    <a:prstGeom prst="rect">
+                      <a:avLst/>
+                    </a:prstGeom>
+                    <a:noFill/>
+                    <a:ln w="9525">
+                      <a:noFill/>
+                      <a:miter lim="800000"/>
+                      <a:headEnd/>
+                      <a:tailEnd/>
+                    </a:ln>
+                  </pic:spPr>
+                </pic:pic>
+              </a:graphicData>
+            </a:graphic>
+          </wp:inline>
+        </w:drawing>
+      </w:r>
+    </w:p>
+    <w:p>
+      <w:pPr>
+        <w:rPr>
+          <w:rFonts w:cstheme="minorHAnsi"/>
+          <w:lang w:val="en-US"/>
+        </w:rPr>
+      </w:pPr>
+      <w:r>
+        <w:rPr>
+          <w:rFonts w:cstheme="minorHAnsi"/>
+          <w:noProof/>
+          <w:lang w:eastAsia="ro-RO"/>
+        </w:rPr>
+        <w:drawing>
+          <wp:inline distT="0" distB="0" distL="0" distR="0">
+            <wp:extent cx="3400425" cy="1847850"/>
+            <wp:effectExtent l="19050" t="0" r="9525" b="0"/>
+            <wp:docPr id="11" name="Picture 1"/>
+            <wp:cNvGraphicFramePr>
+              <a:graphicFrameLocks xmlns:a="http://schemas.openxmlformats.org/drawingml/2006/main" noChangeAspect="1"/>
+            </wp:cNvGraphicFramePr>
+            <a:graphic xmlns:a="http://schemas.openxmlformats.org/drawingml/2006/main">
+              <a:graphicData uri="http://schemas.openxmlformats.org/drawingml/2006/picture">
+                <pic:pic xmlns:pic="http://schemas.openxmlformats.org/drawingml/2006/picture">
+                  <pic:nvPicPr>
+                    <pic:cNvPr id="0" name="Picture 1"/>
+                    <pic:cNvPicPr>
+                      <a:picLocks noChangeAspect="1" noChangeArrowheads="1"/>
+                    </pic:cNvPicPr>
+                  </pic:nvPicPr>
+                  <pic:blipFill>
+                    <a:blip r:embed="rId24" cstate="print"/>
+                    <a:srcRect/>
+                    <a:stretch>
+                      <a:fillRect/>
+                    </a:stretch>
+                  </pic:blipFill>
+                  <pic:spPr bwMode="auto">
+                    <a:xfrm>
+                      <a:off x="0" y="0"/>
+                      <a:ext cx="3400425" cy="1847850"/>
+                    </a:xfrm>
+                    <a:prstGeom prst="rect">
+                      <a:avLst/>
+                    </a:prstGeom>
+                    <a:noFill/>
+                    <a:ln w="9525">
+                      <a:noFill/>
+                      <a:miter lim="800000"/>
+                      <a:headEnd/>
+                      <a:tailEnd/>
+                    </a:ln>
+                  </pic:spPr>
+                </pic:pic>
+              </a:graphicData>
+            </a:graphic>
+          </wp:inline>
+        </w:drawing>
+      </w:r>
+    </w:p>
     <w:sectPr>
-      <w:footerReference w:type="default" r:id="rId23"/>
+      <w:footerReference w:type="default" r:id="rId25"/>
       <w:pgSz w:w="11906" w:h="16838"/>
       <w:pgMar w:top="1417" w:right="1417" w:bottom="1417" w:left="1417" w:header="708" w:footer="708" w:gutter="0"/>
       <w:cols w:space="708"/>
@@ -2543,7 +2708,7 @@
             <w:rPr>
               <w:noProof/>
             </w:rPr>
-            <w:t>7</w:t>
+            <w:t>1</w:t>
           </w:r>
         </w:fldSimple>
       </w:p>
@@ -2970,6 +3135,7 @@
   <w:style w:type="character" w:default="1" w:styleId="DefaultParagraphFont">
     <w:name w:val="Default Paragraph Font"/>
     <w:uiPriority w:val="1"/>
+    <w:semiHidden/>
     <w:unhideWhenUsed/>
   </w:style>
   <w:style w:type="table" w:default="1" w:styleId="TableNormal">
@@ -3744,7 +3910,7 @@
 </file>
 
 <file path=customXml/itemProps1.xml><?xml version="1.0" encoding="utf-8"?>
-<ds:datastoreItem xmlns:ds="http://schemas.openxmlformats.org/officeDocument/2006/customXml" ds:itemID="{880713A2-F187-4ECD-BDA4-E07898C7A5F4}">
+<ds:datastoreItem xmlns:ds="http://schemas.openxmlformats.org/officeDocument/2006/customXml" ds:itemID="{03B4A548-BDCC-4B01-BAB8-10E71EF6ED28}">
   <ds:schemaRefs>
     <ds:schemaRef ds:uri="http://schemas.openxmlformats.org/officeDocument/2006/bibliography"/>
   </ds:schemaRefs>

</xml_diff>